<commit_message>
fixing typos in Discrete Cast Logs, rebuilding summary and README
</commit_message>
<xml_diff>
--- a/TN422/Cabled-14_TN422_Discrete_Summary-README.docx
+++ b/TN422/Cabled-14_TN422_Discrete_Summary-README.docx
@@ -108,54 +108,139 @@
         <w:t>TN-422_CTD_01</w:t>
       </w:r>
       <w:r>
+        <w:t xml:space="preserve"> = TN422_CTD-001</w:t>
+      </w:r>
+    </w:p>
+    <w:p>
+      <w:r>
+        <w:t>TN-422_CTD_02</w:t>
+      </w:r>
+      <w:r>
+        <w:t xml:space="preserve"> = TN422_CTD-002</w:t>
+      </w:r>
+    </w:p>
+    <w:p>
+      <w:r>
+        <w:t>J2-1523_CT2</w:t>
+      </w:r>
+      <w:r>
         <w:t xml:space="preserve"> = </w:t>
       </w:r>
       <w:r>
-        <w:t>TN422_CTD-001</w:t>
-      </w:r>
-    </w:p>
-    <w:p>
-      <w:r>
-        <w:t>TN-422_CTD_02</w:t>
+        <w:t>TN422_J2-1523</w:t>
+      </w:r>
+    </w:p>
+    <w:p>
+      <w:r>
+        <w:t>J2-1528_CT2</w:t>
       </w:r>
       <w:r>
         <w:t xml:space="preserve"> = </w:t>
       </w:r>
       <w:r>
-        <w:t>TN422_CTD-002</w:t>
-      </w:r>
-    </w:p>
-    <w:p>
-      <w:r>
-        <w:t>J2-1523_CT2</w:t>
+        <w:t>TN422_J2-1528</w:t>
+      </w:r>
+    </w:p>
+    <w:p>
+      <w:r>
+        <w:t>TN-422_CTD_03</w:t>
+      </w:r>
+      <w:r>
+        <w:t xml:space="preserve"> = TN422_CTD-003</w:t>
+      </w:r>
+    </w:p>
+    <w:p>
+      <w:r>
+        <w:t>J2-15</w:t>
+      </w:r>
+      <w:r>
+        <w:t>3</w:t>
+      </w:r>
+      <w:r>
+        <w:t>8_CT2</w:t>
       </w:r>
       <w:r>
         <w:t xml:space="preserve"> = </w:t>
       </w:r>
       <w:r>
-        <w:t>TN422_J2-1523</w:t>
-      </w:r>
-    </w:p>
-    <w:p>
-      <w:r>
-        <w:t>J2-1528_CT2</w:t>
+        <w:t>TN422_J2-1538</w:t>
+      </w:r>
+    </w:p>
+    <w:p>
+      <w:r>
+        <w:t>J2-15</w:t>
+      </w:r>
+      <w:r>
+        <w:t>41</w:t>
+      </w:r>
+      <w:r>
+        <w:t>_CT2</w:t>
       </w:r>
       <w:r>
         <w:t xml:space="preserve"> = </w:t>
       </w:r>
       <w:r>
-        <w:t>TN422_J2-1528</w:t>
-      </w:r>
-    </w:p>
-    <w:p>
-      <w:r>
-        <w:t>TN-422_CTD_03</w:t>
+        <w:t>TN422_J2-1541</w:t>
+      </w:r>
+    </w:p>
+    <w:p>
+      <w:r>
+        <w:t>T</w:t>
+      </w:r>
+      <w:r>
+        <w:t>N-422_CTD_04</w:t>
+      </w:r>
+      <w:r>
+        <w:t xml:space="preserve"> = TN422_CTD-004</w:t>
+      </w:r>
+    </w:p>
+    <w:p>
+      <w:r>
+        <w:t>J2-15</w:t>
+      </w:r>
+      <w:r>
+        <w:t>47</w:t>
+      </w:r>
+      <w:r>
+        <w:t>_CT2</w:t>
       </w:r>
       <w:r>
         <w:t xml:space="preserve"> = </w:t>
       </w:r>
       <w:r>
-        <w:t>TN422_CTD-003</w:t>
+        <w:t>TN422_J2-1547</w:t>
+      </w:r>
+    </w:p>
+    <w:p>
+      <w:r>
+        <w:t>TN-422_CTD_05</w:t>
+      </w:r>
+      <w:r>
+        <w:t xml:space="preserve"> = TN422_CTD-005</w:t>
+      </w:r>
+    </w:p>
+    <w:p>
+      <w:r>
+        <w:t>TN-422_CTD_06</w:t>
+      </w:r>
+      <w:r>
+        <w:t xml:space="preserve"> = TN422_CTD-006</w:t>
+      </w:r>
+    </w:p>
+    <w:p>
+      <w:r>
+        <w:t>TN-422_CTD_07</w:t>
+      </w:r>
+      <w:r>
+        <w:t xml:space="preserve"> = TN422_CTD-007</w:t>
+      </w:r>
+    </w:p>
+    <w:p>
+      <w:r>
+        <w:t>TN-422_CTD_08hex</w:t>
+      </w:r>
+      <w:r>
+        <w:t xml:space="preserve"> = TN422_CTD-008</w:t>
       </w:r>
     </w:p>
     <w:p>
@@ -163,16 +248,16 @@
         <w:t>J2-15</w:t>
       </w:r>
       <w:r>
-        <w:t>3</w:t>
-      </w:r>
-      <w:r>
-        <w:t>8_CT2</w:t>
+        <w:t>54</w:t>
+      </w:r>
+      <w:r>
+        <w:t>_CT2</w:t>
       </w:r>
       <w:r>
         <w:t xml:space="preserve"> = </w:t>
       </w:r>
       <w:r>
-        <w:t>TN422_J2-1538</w:t>
+        <w:t>TN422_J2-1554</w:t>
       </w:r>
     </w:p>
     <w:p>
@@ -180,7 +265,7 @@
         <w:t>J2-15</w:t>
       </w:r>
       <w:r>
-        <w:t>41</w:t>
+        <w:t>55</w:t>
       </w:r>
       <w:r>
         <w:t>_CT2</w:t>
@@ -189,115 +274,6 @@
         <w:t xml:space="preserve"> = </w:t>
       </w:r>
       <w:r>
-        <w:t>TN422_J2-1541</w:t>
-      </w:r>
-    </w:p>
-    <w:p>
-      <w:r>
-        <w:t>T</w:t>
-      </w:r>
-      <w:r>
-        <w:t>N-422_CTD_04</w:t>
-      </w:r>
-      <w:r>
-        <w:t xml:space="preserve"> = </w:t>
-      </w:r>
-      <w:r>
-        <w:t>TN422_CTD-004</w:t>
-      </w:r>
-    </w:p>
-    <w:p>
-      <w:r>
-        <w:t>J2-15</w:t>
-      </w:r>
-      <w:r>
-        <w:t>47</w:t>
-      </w:r>
-      <w:r>
-        <w:t>_CT2</w:t>
-      </w:r>
-      <w:r>
-        <w:t xml:space="preserve"> = </w:t>
-      </w:r>
-      <w:r>
-        <w:t>TN422_J2-1547</w:t>
-      </w:r>
-    </w:p>
-    <w:p>
-      <w:r>
-        <w:t>TN-422_CTD_05</w:t>
-      </w:r>
-      <w:r>
-        <w:t xml:space="preserve"> = </w:t>
-      </w:r>
-      <w:r>
-        <w:t>TN422_CTD-005</w:t>
-      </w:r>
-    </w:p>
-    <w:p>
-      <w:r>
-        <w:t>TN-422_CTD_06</w:t>
-      </w:r>
-      <w:r>
-        <w:t xml:space="preserve"> = </w:t>
-      </w:r>
-      <w:r>
-        <w:t>TN422_CTD-006</w:t>
-      </w:r>
-    </w:p>
-    <w:p>
-      <w:r>
-        <w:t>TN-422_CTD_07</w:t>
-      </w:r>
-      <w:r>
-        <w:t xml:space="preserve"> = </w:t>
-      </w:r>
-      <w:r>
-        <w:t>TN422_CTD-007</w:t>
-      </w:r>
-    </w:p>
-    <w:p>
-      <w:r>
-        <w:t>TN-422_CTD_08hex</w:t>
-      </w:r>
-      <w:r>
-        <w:t xml:space="preserve"> = </w:t>
-      </w:r>
-      <w:r>
-        <w:t>TN422_CTD-008</w:t>
-      </w:r>
-    </w:p>
-    <w:p>
-      <w:r>
-        <w:t>J2-15</w:t>
-      </w:r>
-      <w:r>
-        <w:t>54</w:t>
-      </w:r>
-      <w:r>
-        <w:t>_CT2</w:t>
-      </w:r>
-      <w:r>
-        <w:t xml:space="preserve"> = </w:t>
-      </w:r>
-      <w:r>
-        <w:t>TN422_J2-1554</w:t>
-      </w:r>
-    </w:p>
-    <w:p>
-      <w:r>
-        <w:t>J2-15</w:t>
-      </w:r>
-      <w:r>
-        <w:t>55</w:t>
-      </w:r>
-      <w:r>
-        <w:t>_CT2</w:t>
-      </w:r>
-      <w:r>
-        <w:t xml:space="preserve"> = </w:t>
-      </w:r>
-      <w:r>
         <w:t>TN422_J2-1555</w:t>
       </w:r>
     </w:p>
@@ -306,10 +282,7 @@
         <w:t>TN-422_CTD_09hex</w:t>
       </w:r>
       <w:r>
-        <w:t xml:space="preserve"> = </w:t>
-      </w:r>
-      <w:r>
-        <w:t>TN422-CTD-009</w:t>
+        <w:t xml:space="preserve"> = TN422-CTD-009</w:t>
       </w:r>
     </w:p>
     <w:p>
@@ -595,21 +568,19 @@
         <w:rPr>
           <w:rFonts w:asciiTheme="majorHAnsi" w:hAnsiTheme="majorHAnsi" w:cstheme="majorHAnsi"/>
         </w:rPr>
-        <w:t xml:space="preserve"> 4; </w:t>
-      </w:r>
-      <w:proofErr w:type="spellStart"/>
-      <w:r>
-        <w:rPr>
-          <w:rFonts w:asciiTheme="majorHAnsi" w:hAnsiTheme="majorHAnsi" w:cstheme="majorHAnsi"/>
-        </w:rPr>
-        <w:t>Oxgyen</w:t>
-      </w:r>
-      <w:proofErr w:type="spellEnd"/>
-      <w:r>
-        <w:rPr>
-          <w:rFonts w:asciiTheme="majorHAnsi" w:hAnsiTheme="majorHAnsi" w:cstheme="majorHAnsi"/>
-        </w:rPr>
-        <w:t xml:space="preserve"> titrated with 1.4 mL </w:t>
+        <w:t xml:space="preserve"> 4; Ox</w:t>
+      </w:r>
+      <w:r>
+        <w:rPr>
+          <w:rFonts w:asciiTheme="majorHAnsi" w:hAnsiTheme="majorHAnsi" w:cstheme="majorHAnsi"/>
+        </w:rPr>
+        <w:t>y</w:t>
+      </w:r>
+      <w:r>
+        <w:rPr>
+          <w:rFonts w:asciiTheme="majorHAnsi" w:hAnsiTheme="majorHAnsi" w:cstheme="majorHAnsi"/>
+        </w:rPr>
+        <w:t xml:space="preserve">gen titrated with 1.4 mL </w:t>
       </w:r>
       <w:proofErr w:type="gramStart"/>
       <w:r>
@@ -662,14 +633,12 @@
         </w:rPr>
         <w:t xml:space="preserve">: </w:t>
       </w:r>
-      <w:proofErr w:type="spellStart"/>
-      <w:r>
-        <w:rPr>
-          <w:rFonts w:asciiTheme="majorHAnsi" w:hAnsiTheme="majorHAnsi" w:cstheme="majorHAnsi"/>
-        </w:rPr>
-        <w:t>Oxgyen</w:t>
-      </w:r>
-      <w:proofErr w:type="spellEnd"/>
+      <w:r>
+        <w:rPr>
+          <w:rFonts w:asciiTheme="majorHAnsi" w:hAnsiTheme="majorHAnsi" w:cstheme="majorHAnsi"/>
+        </w:rPr>
+        <w:t>Oxygen</w:t>
+      </w:r>
       <w:r>
         <w:rPr>
           <w:rFonts w:asciiTheme="majorHAnsi" w:hAnsiTheme="majorHAnsi" w:cstheme="majorHAnsi"/>
@@ -727,14 +696,12 @@
         </w:rPr>
         <w:t xml:space="preserve">: </w:t>
       </w:r>
-      <w:proofErr w:type="spellStart"/>
-      <w:r>
-        <w:rPr>
-          <w:rFonts w:asciiTheme="majorHAnsi" w:hAnsiTheme="majorHAnsi" w:cstheme="majorHAnsi"/>
-        </w:rPr>
-        <w:t>Oxgyen</w:t>
-      </w:r>
-      <w:proofErr w:type="spellEnd"/>
+      <w:r>
+        <w:rPr>
+          <w:rFonts w:asciiTheme="majorHAnsi" w:hAnsiTheme="majorHAnsi" w:cstheme="majorHAnsi"/>
+        </w:rPr>
+        <w:t>Oxygen</w:t>
+      </w:r>
       <w:r>
         <w:rPr>
           <w:rFonts w:asciiTheme="majorHAnsi" w:hAnsiTheme="majorHAnsi" w:cstheme="majorHAnsi"/>
@@ -792,19 +759,29 @@
         </w:rPr>
         <w:t xml:space="preserve">: </w:t>
       </w:r>
-      <w:proofErr w:type="spellStart"/>
-      <w:r>
-        <w:rPr>
-          <w:rFonts w:asciiTheme="majorHAnsi" w:hAnsiTheme="majorHAnsi" w:cstheme="majorHAnsi"/>
-        </w:rPr>
-        <w:t>Chloropyll</w:t>
-      </w:r>
-      <w:proofErr w:type="spellEnd"/>
-      <w:r>
-        <w:rPr>
-          <w:rFonts w:asciiTheme="majorHAnsi" w:hAnsiTheme="majorHAnsi" w:cstheme="majorHAnsi"/>
-        </w:rPr>
-        <w:t xml:space="preserve"> filtered less and 500 </w:t>
+      <w:r>
+        <w:rPr>
+          <w:rFonts w:asciiTheme="majorHAnsi" w:hAnsiTheme="majorHAnsi" w:cstheme="majorHAnsi"/>
+        </w:rPr>
+        <w:t>Chlorophyll</w:t>
+      </w:r>
+      <w:r>
+        <w:rPr>
+          <w:rFonts w:asciiTheme="majorHAnsi" w:hAnsiTheme="majorHAnsi" w:cstheme="majorHAnsi"/>
+        </w:rPr>
+        <w:t xml:space="preserve"> filtered less </w:t>
+      </w:r>
+      <w:r>
+        <w:rPr>
+          <w:rFonts w:asciiTheme="majorHAnsi" w:hAnsiTheme="majorHAnsi" w:cstheme="majorHAnsi"/>
+        </w:rPr>
+        <w:t>than</w:t>
+      </w:r>
+      <w:r>
+        <w:rPr>
+          <w:rFonts w:asciiTheme="majorHAnsi" w:hAnsiTheme="majorHAnsi" w:cstheme="majorHAnsi"/>
+        </w:rPr>
+        <w:t xml:space="preserve"> 500 </w:t>
       </w:r>
       <w:proofErr w:type="gramStart"/>
       <w:r>
@@ -857,19 +834,29 @@
         </w:rPr>
         <w:t xml:space="preserve">: </w:t>
       </w:r>
-      <w:proofErr w:type="spellStart"/>
-      <w:r>
-        <w:rPr>
-          <w:rFonts w:asciiTheme="majorHAnsi" w:hAnsiTheme="majorHAnsi" w:cstheme="majorHAnsi"/>
-        </w:rPr>
-        <w:t>Chloropyll</w:t>
-      </w:r>
-      <w:proofErr w:type="spellEnd"/>
-      <w:r>
-        <w:rPr>
-          <w:rFonts w:asciiTheme="majorHAnsi" w:hAnsiTheme="majorHAnsi" w:cstheme="majorHAnsi"/>
-        </w:rPr>
-        <w:t xml:space="preserve"> filtered less and 500 </w:t>
+      <w:r>
+        <w:rPr>
+          <w:rFonts w:asciiTheme="majorHAnsi" w:hAnsiTheme="majorHAnsi" w:cstheme="majorHAnsi"/>
+        </w:rPr>
+        <w:t>Chlorophyll</w:t>
+      </w:r>
+      <w:r>
+        <w:rPr>
+          <w:rFonts w:asciiTheme="majorHAnsi" w:hAnsiTheme="majorHAnsi" w:cstheme="majorHAnsi"/>
+        </w:rPr>
+        <w:t xml:space="preserve"> filtered less </w:t>
+      </w:r>
+      <w:r>
+        <w:rPr>
+          <w:rFonts w:asciiTheme="majorHAnsi" w:hAnsiTheme="majorHAnsi" w:cstheme="majorHAnsi"/>
+        </w:rPr>
+        <w:t>than</w:t>
+      </w:r>
+      <w:r>
+        <w:rPr>
+          <w:rFonts w:asciiTheme="majorHAnsi" w:hAnsiTheme="majorHAnsi" w:cstheme="majorHAnsi"/>
+        </w:rPr>
+        <w:t xml:space="preserve"> 500 </w:t>
       </w:r>
       <w:proofErr w:type="gramStart"/>
       <w:r>
@@ -922,28 +909,30 @@
         </w:rPr>
         <w:t xml:space="preserve">: </w:t>
       </w:r>
-      <w:proofErr w:type="spellStart"/>
-      <w:r>
-        <w:rPr>
-          <w:rFonts w:asciiTheme="majorHAnsi" w:hAnsiTheme="majorHAnsi" w:cstheme="majorHAnsi"/>
-        </w:rPr>
-        <w:t>Chloropyll</w:t>
-      </w:r>
-      <w:proofErr w:type="spellEnd"/>
-      <w:r>
-        <w:rPr>
-          <w:rFonts w:asciiTheme="majorHAnsi" w:hAnsiTheme="majorHAnsi" w:cstheme="majorHAnsi"/>
-        </w:rPr>
-        <w:t xml:space="preserve"> filtered less and 500 </w:t>
-      </w:r>
-      <w:proofErr w:type="gramStart"/>
-      <w:r>
-        <w:rPr>
-          <w:rFonts w:asciiTheme="majorHAnsi" w:hAnsiTheme="majorHAnsi" w:cstheme="majorHAnsi"/>
-        </w:rPr>
-        <w:t>mL</w:t>
-      </w:r>
-      <w:proofErr w:type="gramEnd"/>
+      <w:r>
+        <w:rPr>
+          <w:rFonts w:asciiTheme="majorHAnsi" w:hAnsiTheme="majorHAnsi" w:cstheme="majorHAnsi"/>
+        </w:rPr>
+        <w:t>Chlorophyll</w:t>
+      </w:r>
+      <w:r>
+        <w:rPr>
+          <w:rFonts w:asciiTheme="majorHAnsi" w:hAnsiTheme="majorHAnsi" w:cstheme="majorHAnsi"/>
+        </w:rPr>
+        <w:t xml:space="preserve"> filtered less </w:t>
+      </w:r>
+      <w:r>
+        <w:rPr>
+          <w:rFonts w:asciiTheme="majorHAnsi" w:hAnsiTheme="majorHAnsi" w:cstheme="majorHAnsi"/>
+        </w:rPr>
+        <w:t>than</w:t>
+      </w:r>
+      <w:r>
+        <w:rPr>
+          <w:rFonts w:asciiTheme="majorHAnsi" w:hAnsiTheme="majorHAnsi" w:cstheme="majorHAnsi"/>
+        </w:rPr>
+        <w:t xml:space="preserve"> 500 mL</w:t>
+      </w:r>
     </w:p>
     <w:p>
       <w:pPr>

</xml_diff>